<commit_message>
minor changes to FAQ doc and updating the exercises to point to generic filepaths
</commit_message>
<xml_diff>
--- a/Frequently Asked Questions.docx
+++ b/Frequently Asked Questions.docx
@@ -1,6 +1,6 @@
 
 <file path=word/document.xml><?xml version="1.0" encoding="utf-8"?>
-<w:document xmlns:wpc="http://schemas.microsoft.com/office/word/2010/wordprocessingCanvas" xmlns:cx="http://schemas.microsoft.com/office/drawing/2014/chartex" xmlns:cx1="http://schemas.microsoft.com/office/drawing/2015/9/8/chartex" xmlns:cx2="http://schemas.microsoft.com/office/drawing/2015/10/21/chartex" xmlns:cx3="http://schemas.microsoft.com/office/drawing/2016/5/9/chartex" xmlns:cx4="http://schemas.microsoft.com/office/drawing/2016/5/10/chartex" xmlns:cx5="http://schemas.microsoft.com/office/drawing/2016/5/11/chartex" xmlns:cx6="http://schemas.microsoft.com/office/drawing/2016/5/12/chartex" xmlns:cx7="http://schemas.microsoft.com/office/drawing/2016/5/13/chartex" xmlns:cx8="http://schemas.microsoft.com/office/drawing/2016/5/14/chartex" xmlns:mc="http://schemas.openxmlformats.org/markup-compatibility/2006" xmlns:aink="http://schemas.microsoft.com/office/drawing/2016/ink" xmlns:am3d="http://schemas.microsoft.com/office/drawing/2017/model3d" xmlns:o="urn:schemas-microsoft-com:office:office" xmlns:oel="http://schemas.microsoft.com/office/2019/extlst" xmlns:r="http://schemas.openxmlformats.org/officeDocument/2006/relationships" xmlns:m="http://schemas.openxmlformats.org/officeDocument/2006/math" xmlns:v="urn:schemas-microsoft-com:vml" xmlns:wp14="http://schemas.microsoft.com/office/word/2010/wordprocessingDrawing" xmlns:wp="http://schemas.openxmlformats.org/drawingml/2006/wordprocessingDrawing" xmlns:w10="urn:schemas-microsoft-com:office:word" xmlns:w="http://schemas.openxmlformats.org/wordprocessingml/2006/main" xmlns:w14="http://schemas.microsoft.com/office/word/2010/wordml" xmlns:w15="http://schemas.microsoft.com/office/word/2012/wordml" xmlns:w16cex="http://schemas.microsoft.com/office/word/2018/wordml/cex" xmlns:w16cid="http://schemas.microsoft.com/office/word/2016/wordml/cid" xmlns:w16="http://schemas.microsoft.com/office/word/2018/wordml" xmlns:w16sdtdh="http://schemas.microsoft.com/office/word/2020/wordml/sdtdatahash" xmlns:w16se="http://schemas.microsoft.com/office/word/2015/wordml/symex" xmlns:wpg="http://schemas.microsoft.com/office/word/2010/wordprocessingGroup" xmlns:wpi="http://schemas.microsoft.com/office/word/2010/wordprocessingInk" xmlns:wne="http://schemas.microsoft.com/office/word/2006/wordml" xmlns:wps="http://schemas.microsoft.com/office/word/2010/wordprocessingShape" mc:Ignorable="w14 w15 w16se w16cid w16 w16cex w16sdtdh wp14">
+<w:document xmlns:wpc="http://schemas.microsoft.com/office/word/2010/wordprocessingCanvas" xmlns:cx="http://schemas.microsoft.com/office/drawing/2014/chartex" xmlns:cx1="http://schemas.microsoft.com/office/drawing/2015/9/8/chartex" xmlns:cx2="http://schemas.microsoft.com/office/drawing/2015/10/21/chartex" xmlns:cx3="http://schemas.microsoft.com/office/drawing/2016/5/9/chartex" xmlns:cx4="http://schemas.microsoft.com/office/drawing/2016/5/10/chartex" xmlns:cx5="http://schemas.microsoft.com/office/drawing/2016/5/11/chartex" xmlns:cx6="http://schemas.microsoft.com/office/drawing/2016/5/12/chartex" xmlns:cx7="http://schemas.microsoft.com/office/drawing/2016/5/13/chartex" xmlns:cx8="http://schemas.microsoft.com/office/drawing/2016/5/14/chartex" xmlns:mc="http://schemas.openxmlformats.org/markup-compatibility/2006" xmlns:aink="http://schemas.microsoft.com/office/drawing/2016/ink" xmlns:am3d="http://schemas.microsoft.com/office/drawing/2017/model3d" xmlns:o="urn:schemas-microsoft-com:office:office" xmlns:oel="http://schemas.microsoft.com/office/2019/extlst" xmlns:r="http://schemas.openxmlformats.org/officeDocument/2006/relationships" xmlns:m="http://schemas.openxmlformats.org/officeDocument/2006/math" xmlns:v="urn:schemas-microsoft-com:vml" xmlns:wp14="http://schemas.microsoft.com/office/word/2010/wordprocessingDrawing" xmlns:wp="http://schemas.openxmlformats.org/drawingml/2006/wordprocessingDrawing" xmlns:w10="urn:schemas-microsoft-com:office:word" xmlns:w="http://schemas.openxmlformats.org/wordprocessingml/2006/main" xmlns:w14="http://schemas.microsoft.com/office/word/2010/wordml" xmlns:w15="http://schemas.microsoft.com/office/word/2012/wordml" xmlns:w16cex="http://schemas.microsoft.com/office/word/2018/wordml/cex" xmlns:w16cid="http://schemas.microsoft.com/office/word/2016/wordml/cid" xmlns:w16="http://schemas.microsoft.com/office/word/2018/wordml" xmlns:w16du="http://schemas.microsoft.com/office/word/2023/wordml/word16du" xmlns:w16sdtdh="http://schemas.microsoft.com/office/word/2020/wordml/sdtdatahash" xmlns:w16se="http://schemas.microsoft.com/office/word/2015/wordml/symex" xmlns:wpg="http://schemas.microsoft.com/office/word/2010/wordprocessingGroup" xmlns:wpi="http://schemas.microsoft.com/office/word/2010/wordprocessingInk" xmlns:wne="http://schemas.microsoft.com/office/word/2006/wordml" xmlns:wps="http://schemas.microsoft.com/office/word/2010/wordprocessingShape" mc:Ignorable="w14 w15 w16se w16cid w16 w16cex w16sdtdh w16du wp14">
   <w:body>
     <w:p>
       <w:pPr>
@@ -151,7 +151,21 @@
         <w:t>Sparse modelling is a statistical technique used for fitting models when</w:t>
       </w:r>
       <w:r>
-        <w:t xml:space="preserve"> there is a large number of predictors, and we believe that only a few have strong effects. There are many different sparse modeling approaches, with both frequentist and Bayesian methods available. In this workshop, we present just two methods, but there are many more to learn about!</w:t>
+        <w:t xml:space="preserve"> there is </w:t>
+      </w:r>
+      <w:proofErr w:type="gramStart"/>
+      <w:r>
+        <w:t>a large number of</w:t>
+      </w:r>
+      <w:proofErr w:type="gramEnd"/>
+      <w:r>
+        <w:t xml:space="preserve"> </w:t>
+      </w:r>
+      <w:r>
+        <w:t>covariates</w:t>
+      </w:r>
+      <w:r>
+        <w:t>, and we believe that only a few have strong effects. There are many different sparse modeling approaches, with both frequentist and Bayesian methods available. In this workshop, we present just two methods, but there are many more to learn about!</w:t>
       </w:r>
     </w:p>
     <w:p/>
@@ -184,7 +198,7 @@
         <w:t xml:space="preserve"> </w:t>
       </w:r>
       <w:r>
-        <w:t>predictor variables</w:t>
+        <w:t>covariates</w:t>
       </w:r>
       <w:r>
         <w:t xml:space="preserve"> </w:t>
@@ -202,7 +216,13 @@
         <w:t xml:space="preserve"> the</w:t>
       </w:r>
       <w:r>
-        <w:t xml:space="preserve"> predictor variables selected </w:t>
+        <w:t xml:space="preserve"> </w:t>
+      </w:r>
+      <w:r>
+        <w:t>covariates</w:t>
+      </w:r>
+      <w:r>
+        <w:t xml:space="preserve"> selected </w:t>
       </w:r>
       <w:r>
         <w:t>are important to the response variable.</w:t>
@@ -221,6 +241,36 @@
           <w:b/>
           <w:bCs/>
         </w:rPr>
+        <w:t xml:space="preserve">What is variable or feature selection? </w:t>
+      </w:r>
+    </w:p>
+    <w:p>
+      <w:r>
+        <w:rPr>
+          <w:highlight w:val="white"/>
+        </w:rPr>
+        <w:t>Variable or feature selection is the process of determining the</w:t>
+      </w:r>
+      <w:r>
+        <w:rPr>
+          <w:highlight w:val="white"/>
+        </w:rPr>
+        <w:t xml:space="preserve"> covariates that are related to a response variable</w:t>
+      </w:r>
+    </w:p>
+    <w:p/>
+    <w:p>
+      <w:pPr>
+        <w:rPr>
+          <w:b/>
+          <w:bCs/>
+        </w:rPr>
+      </w:pPr>
+      <w:r>
+        <w:rPr>
+          <w:b/>
+          <w:bCs/>
+        </w:rPr>
         <w:t>W</w:t>
       </w:r>
       <w:r>
@@ -287,6 +337,7 @@
     </w:p>
     <w:p>
       <w:r>
+        <w:lastRenderedPageBreak/>
         <w:t xml:space="preserve">Regularization is the addition of </w:t>
       </w:r>
       <w:r>
@@ -296,10 +347,24 @@
         <w:t xml:space="preserve"> penalty </w:t>
       </w:r>
       <w:r>
-        <w:t xml:space="preserve">against large coefficient values of the predictors, in order </w:t>
-      </w:r>
-      <w:r>
-        <w:t>to avoid overfitting</w:t>
+        <w:t xml:space="preserve">against large coefficient values of the </w:t>
+      </w:r>
+      <w:r>
+        <w:t>covariates</w:t>
+      </w:r>
+      <w:r>
+        <w:t xml:space="preserve">, </w:t>
+      </w:r>
+      <w:proofErr w:type="gramStart"/>
+      <w:r>
+        <w:t xml:space="preserve">in order </w:t>
+      </w:r>
+      <w:r>
+        <w:t>to</w:t>
+      </w:r>
+      <w:proofErr w:type="gramEnd"/>
+      <w:r>
+        <w:t xml:space="preserve"> avoid overfitting</w:t>
       </w:r>
       <w:r>
         <w:t>.</w:t>
@@ -338,14 +403,6 @@
         <w:t xml:space="preserve">and then attempt to minimize that whole quantity. Bayesian methods may regularize by using certain prior distributions.  </w:t>
       </w:r>
     </w:p>
-    <w:p>
-      <w:pPr>
-        <w:rPr>
-          <w:b/>
-          <w:bCs/>
-        </w:rPr>
-      </w:pPr>
-    </w:p>
     <w:p/>
     <w:p>
       <w:pPr>
@@ -361,7 +418,23 @@
           <w:bCs/>
           <w:u w:val="single"/>
         </w:rPr>
-        <w:t xml:space="preserve">Specific lasso and </w:t>
+        <w:t xml:space="preserve">Specific </w:t>
+      </w:r>
+      <w:r>
+        <w:rPr>
+          <w:b/>
+          <w:bCs/>
+          <w:u w:val="single"/>
+        </w:rPr>
+        <w:t>LASSO</w:t>
+      </w:r>
+      <w:r>
+        <w:rPr>
+          <w:b/>
+          <w:bCs/>
+          <w:u w:val="single"/>
+        </w:rPr>
+        <w:t xml:space="preserve"> and </w:t>
       </w:r>
       <w:proofErr w:type="spellStart"/>
       <w:r>
@@ -418,7 +491,21 @@
           <w:b/>
           <w:bCs/>
         </w:rPr>
-        <w:t xml:space="preserve"> or lasso? </w:t>
+        <w:t xml:space="preserve"> or </w:t>
+      </w:r>
+      <w:r>
+        <w:rPr>
+          <w:b/>
+          <w:bCs/>
+        </w:rPr>
+        <w:t>LASSO</w:t>
+      </w:r>
+      <w:r>
+        <w:rPr>
+          <w:b/>
+          <w:bCs/>
+        </w:rPr>
+        <w:t xml:space="preserve">? </w:t>
       </w:r>
     </w:p>
     <w:p>
@@ -431,7 +518,19 @@
       </w:r>
       <w:proofErr w:type="spellEnd"/>
       <w:r>
-        <w:t xml:space="preserve"> (lasso) you can make your categorical variables into "dummy variables" and get predictions, but the interpretation may be confusing. Check out the group lasso method (</w:t>
+        <w:t xml:space="preserve"> (</w:t>
+      </w:r>
+      <w:r>
+        <w:t>LASSO</w:t>
+      </w:r>
+      <w:r>
+        <w:t xml:space="preserve">) you can make your categorical variables into "dummy variables" and get predictions, but the interpretation may be confusing. Check out the group </w:t>
+      </w:r>
+      <w:r>
+        <w:t>LASSO</w:t>
+      </w:r>
+      <w:r>
+        <w:t xml:space="preserve"> method (</w:t>
       </w:r>
       <w:proofErr w:type="spellStart"/>
       <w:r>
@@ -455,7 +554,21 @@
           <w:b/>
           <w:bCs/>
         </w:rPr>
-        <w:t xml:space="preserve">Can I have random effects in my lasso and </w:t>
+        <w:t xml:space="preserve">Can I have random effects in my </w:t>
+      </w:r>
+      <w:r>
+        <w:rPr>
+          <w:b/>
+          <w:bCs/>
+        </w:rPr>
+        <w:t>LASSO</w:t>
+      </w:r>
+      <w:r>
+        <w:rPr>
+          <w:b/>
+          <w:bCs/>
+        </w:rPr>
+        <w:t xml:space="preserve"> and </w:t>
       </w:r>
       <w:proofErr w:type="spellStart"/>
       <w:r>
@@ -492,7 +605,13 @@
       </w:r>
       <w:proofErr w:type="spellEnd"/>
       <w:r>
-        <w:t>, and there are many alternative packages that implement lasso regression.</w:t>
+        <w:t xml:space="preserve">, and there are many alternative packages that implement </w:t>
+      </w:r>
+      <w:r>
+        <w:t>LASSO</w:t>
+      </w:r>
+      <w:r>
+        <w:t xml:space="preserve"> regression.</w:t>
       </w:r>
     </w:p>
     <w:p>
@@ -543,12 +662,32 @@
           <w:b/>
           <w:bCs/>
         </w:rPr>
-        <w:t>Why does Lasso shrink coefficients to zero?</w:t>
-      </w:r>
-    </w:p>
-    <w:p>
-      <w:r>
-        <w:t>This is the mechanism used in lasso to eliminate less important variables in a model</w:t>
+        <w:t xml:space="preserve">Why does </w:t>
+      </w:r>
+      <w:r>
+        <w:rPr>
+          <w:b/>
+          <w:bCs/>
+        </w:rPr>
+        <w:t>LASSO</w:t>
+      </w:r>
+      <w:r>
+        <w:rPr>
+          <w:b/>
+          <w:bCs/>
+        </w:rPr>
+        <w:t xml:space="preserve"> shrink coefficients to zero?</w:t>
+      </w:r>
+    </w:p>
+    <w:p>
+      <w:r>
+        <w:t xml:space="preserve">This is the mechanism used in </w:t>
+      </w:r>
+      <w:r>
+        <w:t>LASSO</w:t>
+      </w:r>
+      <w:r>
+        <w:t xml:space="preserve"> to eliminate less important variables in a model</w:t>
       </w:r>
       <w:r>
         <w:t xml:space="preserve"> </w:t>
@@ -570,7 +709,21 @@
           <w:b/>
           <w:bCs/>
         </w:rPr>
-        <w:t xml:space="preserve">Is Lasso better than </w:t>
+        <w:t xml:space="preserve">Is </w:t>
+      </w:r>
+      <w:r>
+        <w:rPr>
+          <w:b/>
+          <w:bCs/>
+        </w:rPr>
+        <w:t>LASSO</w:t>
+      </w:r>
+      <w:r>
+        <w:rPr>
+          <w:b/>
+          <w:bCs/>
+        </w:rPr>
+        <w:t xml:space="preserve"> better than </w:t>
       </w:r>
       <w:proofErr w:type="spellStart"/>
       <w:r>
@@ -599,7 +752,13 @@
       </w:r>
       <w:proofErr w:type="spellEnd"/>
       <w:r>
-        <w:t xml:space="preserve"> is very fast even for huge datasets like those found in genomics, while lasso is more flexible to different peculiarities of data. Suffice to say, deciding which method to use will depend on your dataset. </w:t>
+        <w:t xml:space="preserve"> is very fast even for huge datasets like those found in genomics, while </w:t>
+      </w:r>
+      <w:r>
+        <w:t>LASSO</w:t>
+      </w:r>
+      <w:r>
+        <w:t xml:space="preserve"> is more flexible to different peculiarities of data. Suffice to say, deciding which method to use will depend on your dataset. </w:t>
       </w:r>
     </w:p>
     <w:p/>
@@ -615,12 +774,32 @@
           <w:b/>
           <w:bCs/>
         </w:rPr>
-        <w:t>What is the Lasso penalty?</w:t>
-      </w:r>
-    </w:p>
-    <w:p>
-      <w:r>
-        <w:t>The lasso penalty pushes the coefficients of variables to zero or towards zero so that</w:t>
+        <w:t xml:space="preserve">What is the </w:t>
+      </w:r>
+      <w:r>
+        <w:rPr>
+          <w:b/>
+          <w:bCs/>
+        </w:rPr>
+        <w:t>LASSO</w:t>
+      </w:r>
+      <w:r>
+        <w:rPr>
+          <w:b/>
+          <w:bCs/>
+        </w:rPr>
+        <w:t xml:space="preserve"> penalty?</w:t>
+      </w:r>
+    </w:p>
+    <w:p>
+      <w:r>
+        <w:t xml:space="preserve">The </w:t>
+      </w:r>
+      <w:r>
+        <w:t>LASSO</w:t>
+      </w:r>
+      <w:r>
+        <w:t xml:space="preserve"> penalty pushes the coefficients of variables to zero or towards zero so that</w:t>
       </w:r>
       <w:r>
         <w:t xml:space="preserve"> </w:t>
@@ -642,12 +821,29 @@
           <w:b/>
           <w:bCs/>
         </w:rPr>
-        <w:t>Is lasso L1 or L2?</w:t>
-      </w:r>
-    </w:p>
-    <w:p>
-      <w:r>
-        <w:t>Lasso is an L1 regularization technique, while Ridge regression is an L2 regularization technique. The difference between them is how their penalty terms are computed.</w:t>
+        <w:t xml:space="preserve">Is </w:t>
+      </w:r>
+      <w:r>
+        <w:rPr>
+          <w:b/>
+          <w:bCs/>
+        </w:rPr>
+        <w:t>LASSO</w:t>
+      </w:r>
+      <w:r>
+        <w:rPr>
+          <w:b/>
+          <w:bCs/>
+        </w:rPr>
+        <w:t xml:space="preserve"> L1 or L2?</w:t>
+      </w:r>
+    </w:p>
+    <w:p>
+      <w:r>
+        <w:t>LASSO</w:t>
+      </w:r>
+      <w:r>
+        <w:t xml:space="preserve"> is an L1 regularization technique, while Ridge regression is an L2 regularization technique. The difference between them is how their penalty terms are computed.</w:t>
       </w:r>
     </w:p>
     <w:p/>
@@ -663,12 +859,29 @@
           <w:b/>
           <w:bCs/>
         </w:rPr>
-        <w:t>Is lasso supervised or unsupervised?</w:t>
-      </w:r>
-    </w:p>
-    <w:p>
-      <w:r>
-        <w:t>Lasso is an L1 regularization method that is supervised</w:t>
+        <w:t xml:space="preserve">Is </w:t>
+      </w:r>
+      <w:r>
+        <w:rPr>
+          <w:b/>
+          <w:bCs/>
+        </w:rPr>
+        <w:t>LASSO</w:t>
+      </w:r>
+      <w:r>
+        <w:rPr>
+          <w:b/>
+          <w:bCs/>
+        </w:rPr>
+        <w:t xml:space="preserve"> supervised or unsupervised?</w:t>
+      </w:r>
+    </w:p>
+    <w:p>
+      <w:r>
+        <w:t>LASSO</w:t>
+      </w:r>
+      <w:r>
+        <w:t xml:space="preserve"> is an L1 regularization method that is supervised</w:t>
       </w:r>
     </w:p>
     <w:p/>
@@ -716,11 +929,13 @@
         <w:t xml:space="preserve"> method is a newer method </w:t>
       </w:r>
       <w:r>
-        <w:t xml:space="preserve">from the field of genomics, and so it hasn’t yet developed as much as older methods like the lasso method. The algorithm itself can be a bit complicated, </w:t>
-      </w:r>
-      <w:r>
-        <w:lastRenderedPageBreak/>
-        <w:t xml:space="preserve">so it’s easiest to use it by using the functions in available in the packages. However, development is still in progress, and we should expect to see more flexible versions of </w:t>
+        <w:t xml:space="preserve">from the field of genomics, and so it hasn’t yet developed as much as older methods like the </w:t>
+      </w:r>
+      <w:r>
+        <w:t>LASSO</w:t>
+      </w:r>
+      <w:r>
+        <w:t xml:space="preserve"> method. The algorithm itself can be a bit complicated, so it’s easiest to use it by using the functions in available in the packages. However, development is still in progress, and we should expect to see more flexible versions of </w:t>
       </w:r>
       <w:proofErr w:type="spellStart"/>
       <w:r>
@@ -743,8 +958,299 @@
 </w:document>
 </file>
 
+<file path=word/numbering.xml><?xml version="1.0" encoding="utf-8"?>
+<w:numbering xmlns:wpc="http://schemas.microsoft.com/office/word/2010/wordprocessingCanvas" xmlns:cx="http://schemas.microsoft.com/office/drawing/2014/chartex" xmlns:cx1="http://schemas.microsoft.com/office/drawing/2015/9/8/chartex" xmlns:cx2="http://schemas.microsoft.com/office/drawing/2015/10/21/chartex" xmlns:cx3="http://schemas.microsoft.com/office/drawing/2016/5/9/chartex" xmlns:cx4="http://schemas.microsoft.com/office/drawing/2016/5/10/chartex" xmlns:cx5="http://schemas.microsoft.com/office/drawing/2016/5/11/chartex" xmlns:cx6="http://schemas.microsoft.com/office/drawing/2016/5/12/chartex" xmlns:cx7="http://schemas.microsoft.com/office/drawing/2016/5/13/chartex" xmlns:cx8="http://schemas.microsoft.com/office/drawing/2016/5/14/chartex" xmlns:mc="http://schemas.openxmlformats.org/markup-compatibility/2006" xmlns:aink="http://schemas.microsoft.com/office/drawing/2016/ink" xmlns:am3d="http://schemas.microsoft.com/office/drawing/2017/model3d" xmlns:o="urn:schemas-microsoft-com:office:office" xmlns:oel="http://schemas.microsoft.com/office/2019/extlst" xmlns:r="http://schemas.openxmlformats.org/officeDocument/2006/relationships" xmlns:m="http://schemas.openxmlformats.org/officeDocument/2006/math" xmlns:v="urn:schemas-microsoft-com:vml" xmlns:wp14="http://schemas.microsoft.com/office/word/2010/wordprocessingDrawing" xmlns:wp="http://schemas.openxmlformats.org/drawingml/2006/wordprocessingDrawing" xmlns:w10="urn:schemas-microsoft-com:office:word" xmlns:w="http://schemas.openxmlformats.org/wordprocessingml/2006/main" xmlns:w14="http://schemas.microsoft.com/office/word/2010/wordml" xmlns:w15="http://schemas.microsoft.com/office/word/2012/wordml" xmlns:w16cex="http://schemas.microsoft.com/office/word/2018/wordml/cex" xmlns:w16cid="http://schemas.microsoft.com/office/word/2016/wordml/cid" xmlns:w16="http://schemas.microsoft.com/office/word/2018/wordml" xmlns:w16du="http://schemas.microsoft.com/office/word/2023/wordml/word16du" xmlns:w16sdtdh="http://schemas.microsoft.com/office/word/2020/wordml/sdtdatahash" xmlns:w16se="http://schemas.microsoft.com/office/word/2015/wordml/symex" xmlns:wpg="http://schemas.microsoft.com/office/word/2010/wordprocessingGroup" xmlns:wpi="http://schemas.microsoft.com/office/word/2010/wordprocessingInk" xmlns:wne="http://schemas.microsoft.com/office/word/2006/wordml" xmlns:wps="http://schemas.microsoft.com/office/word/2010/wordprocessingShape" mc:Ignorable="w14 w15 w16se w16cid w16 w16cex w16sdtdh w16du wp14">
+  <w:abstractNum w:abstractNumId="0" w15:restartNumberingAfterBreak="0">
+    <w:nsid w:val="2249744E"/>
+    <w:multiLevelType w:val="hybridMultilevel"/>
+    <w:tmpl w:val="482AC904"/>
+    <w:lvl w:ilvl="0" w:tplc="1F4AB266">
+      <w:start w:val="1"/>
+      <w:numFmt w:val="bullet"/>
+      <w:lvlText w:val="●"/>
+      <w:lvlJc w:val="left"/>
+      <w:pPr>
+        <w:tabs>
+          <w:tab w:val="num" w:pos="720"/>
+        </w:tabs>
+        <w:ind w:left="720" w:hanging="360"/>
+      </w:pPr>
+      <w:rPr>
+        <w:rFonts w:ascii="Arial" w:hAnsi="Arial" w:hint="default"/>
+      </w:rPr>
+    </w:lvl>
+    <w:lvl w:ilvl="1" w:tplc="69C8ABF4" w:tentative="1">
+      <w:start w:val="1"/>
+      <w:numFmt w:val="bullet"/>
+      <w:lvlText w:val="●"/>
+      <w:lvlJc w:val="left"/>
+      <w:pPr>
+        <w:tabs>
+          <w:tab w:val="num" w:pos="1440"/>
+        </w:tabs>
+        <w:ind w:left="1440" w:hanging="360"/>
+      </w:pPr>
+      <w:rPr>
+        <w:rFonts w:ascii="Arial" w:hAnsi="Arial" w:hint="default"/>
+      </w:rPr>
+    </w:lvl>
+    <w:lvl w:ilvl="2" w:tplc="24B20500" w:tentative="1">
+      <w:start w:val="1"/>
+      <w:numFmt w:val="bullet"/>
+      <w:lvlText w:val="●"/>
+      <w:lvlJc w:val="left"/>
+      <w:pPr>
+        <w:tabs>
+          <w:tab w:val="num" w:pos="2160"/>
+        </w:tabs>
+        <w:ind w:left="2160" w:hanging="360"/>
+      </w:pPr>
+      <w:rPr>
+        <w:rFonts w:ascii="Arial" w:hAnsi="Arial" w:hint="default"/>
+      </w:rPr>
+    </w:lvl>
+    <w:lvl w:ilvl="3" w:tplc="34EEDCFC" w:tentative="1">
+      <w:start w:val="1"/>
+      <w:numFmt w:val="bullet"/>
+      <w:lvlText w:val="●"/>
+      <w:lvlJc w:val="left"/>
+      <w:pPr>
+        <w:tabs>
+          <w:tab w:val="num" w:pos="2880"/>
+        </w:tabs>
+        <w:ind w:left="2880" w:hanging="360"/>
+      </w:pPr>
+      <w:rPr>
+        <w:rFonts w:ascii="Arial" w:hAnsi="Arial" w:hint="default"/>
+      </w:rPr>
+    </w:lvl>
+    <w:lvl w:ilvl="4" w:tplc="58B6B97C" w:tentative="1">
+      <w:start w:val="1"/>
+      <w:numFmt w:val="bullet"/>
+      <w:lvlText w:val="●"/>
+      <w:lvlJc w:val="left"/>
+      <w:pPr>
+        <w:tabs>
+          <w:tab w:val="num" w:pos="3600"/>
+        </w:tabs>
+        <w:ind w:left="3600" w:hanging="360"/>
+      </w:pPr>
+      <w:rPr>
+        <w:rFonts w:ascii="Arial" w:hAnsi="Arial" w:hint="default"/>
+      </w:rPr>
+    </w:lvl>
+    <w:lvl w:ilvl="5" w:tplc="54386EC6" w:tentative="1">
+      <w:start w:val="1"/>
+      <w:numFmt w:val="bullet"/>
+      <w:lvlText w:val="●"/>
+      <w:lvlJc w:val="left"/>
+      <w:pPr>
+        <w:tabs>
+          <w:tab w:val="num" w:pos="4320"/>
+        </w:tabs>
+        <w:ind w:left="4320" w:hanging="360"/>
+      </w:pPr>
+      <w:rPr>
+        <w:rFonts w:ascii="Arial" w:hAnsi="Arial" w:hint="default"/>
+      </w:rPr>
+    </w:lvl>
+    <w:lvl w:ilvl="6" w:tplc="2460F6BC" w:tentative="1">
+      <w:start w:val="1"/>
+      <w:numFmt w:val="bullet"/>
+      <w:lvlText w:val="●"/>
+      <w:lvlJc w:val="left"/>
+      <w:pPr>
+        <w:tabs>
+          <w:tab w:val="num" w:pos="5040"/>
+        </w:tabs>
+        <w:ind w:left="5040" w:hanging="360"/>
+      </w:pPr>
+      <w:rPr>
+        <w:rFonts w:ascii="Arial" w:hAnsi="Arial" w:hint="default"/>
+      </w:rPr>
+    </w:lvl>
+    <w:lvl w:ilvl="7" w:tplc="525619AA" w:tentative="1">
+      <w:start w:val="1"/>
+      <w:numFmt w:val="bullet"/>
+      <w:lvlText w:val="●"/>
+      <w:lvlJc w:val="left"/>
+      <w:pPr>
+        <w:tabs>
+          <w:tab w:val="num" w:pos="5760"/>
+        </w:tabs>
+        <w:ind w:left="5760" w:hanging="360"/>
+      </w:pPr>
+      <w:rPr>
+        <w:rFonts w:ascii="Arial" w:hAnsi="Arial" w:hint="default"/>
+      </w:rPr>
+    </w:lvl>
+    <w:lvl w:ilvl="8" w:tplc="0BBEBB62" w:tentative="1">
+      <w:start w:val="1"/>
+      <w:numFmt w:val="bullet"/>
+      <w:lvlText w:val="●"/>
+      <w:lvlJc w:val="left"/>
+      <w:pPr>
+        <w:tabs>
+          <w:tab w:val="num" w:pos="6480"/>
+        </w:tabs>
+        <w:ind w:left="6480" w:hanging="360"/>
+      </w:pPr>
+      <w:rPr>
+        <w:rFonts w:ascii="Arial" w:hAnsi="Arial" w:hint="default"/>
+      </w:rPr>
+    </w:lvl>
+  </w:abstractNum>
+  <w:abstractNum w:abstractNumId="1" w15:restartNumberingAfterBreak="0">
+    <w:nsid w:val="7B233006"/>
+    <w:multiLevelType w:val="hybridMultilevel"/>
+    <w:tmpl w:val="3EA0D5D8"/>
+    <w:lvl w:ilvl="0" w:tplc="5BF8AEF6">
+      <w:start w:val="1"/>
+      <w:numFmt w:val="bullet"/>
+      <w:lvlText w:val="●"/>
+      <w:lvlJc w:val="left"/>
+      <w:pPr>
+        <w:tabs>
+          <w:tab w:val="num" w:pos="720"/>
+        </w:tabs>
+        <w:ind w:left="720" w:hanging="360"/>
+      </w:pPr>
+      <w:rPr>
+        <w:rFonts w:ascii="Arial" w:hAnsi="Arial" w:hint="default"/>
+      </w:rPr>
+    </w:lvl>
+    <w:lvl w:ilvl="1" w:tplc="ADD089D0" w:tentative="1">
+      <w:start w:val="1"/>
+      <w:numFmt w:val="bullet"/>
+      <w:lvlText w:val="●"/>
+      <w:lvlJc w:val="left"/>
+      <w:pPr>
+        <w:tabs>
+          <w:tab w:val="num" w:pos="1440"/>
+        </w:tabs>
+        <w:ind w:left="1440" w:hanging="360"/>
+      </w:pPr>
+      <w:rPr>
+        <w:rFonts w:ascii="Arial" w:hAnsi="Arial" w:hint="default"/>
+      </w:rPr>
+    </w:lvl>
+    <w:lvl w:ilvl="2" w:tplc="752ED842" w:tentative="1">
+      <w:start w:val="1"/>
+      <w:numFmt w:val="bullet"/>
+      <w:lvlText w:val="●"/>
+      <w:lvlJc w:val="left"/>
+      <w:pPr>
+        <w:tabs>
+          <w:tab w:val="num" w:pos="2160"/>
+        </w:tabs>
+        <w:ind w:left="2160" w:hanging="360"/>
+      </w:pPr>
+      <w:rPr>
+        <w:rFonts w:ascii="Arial" w:hAnsi="Arial" w:hint="default"/>
+      </w:rPr>
+    </w:lvl>
+    <w:lvl w:ilvl="3" w:tplc="0EC03AB4" w:tentative="1">
+      <w:start w:val="1"/>
+      <w:numFmt w:val="bullet"/>
+      <w:lvlText w:val="●"/>
+      <w:lvlJc w:val="left"/>
+      <w:pPr>
+        <w:tabs>
+          <w:tab w:val="num" w:pos="2880"/>
+        </w:tabs>
+        <w:ind w:left="2880" w:hanging="360"/>
+      </w:pPr>
+      <w:rPr>
+        <w:rFonts w:ascii="Arial" w:hAnsi="Arial" w:hint="default"/>
+      </w:rPr>
+    </w:lvl>
+    <w:lvl w:ilvl="4" w:tplc="724073AE" w:tentative="1">
+      <w:start w:val="1"/>
+      <w:numFmt w:val="bullet"/>
+      <w:lvlText w:val="●"/>
+      <w:lvlJc w:val="left"/>
+      <w:pPr>
+        <w:tabs>
+          <w:tab w:val="num" w:pos="3600"/>
+        </w:tabs>
+        <w:ind w:left="3600" w:hanging="360"/>
+      </w:pPr>
+      <w:rPr>
+        <w:rFonts w:ascii="Arial" w:hAnsi="Arial" w:hint="default"/>
+      </w:rPr>
+    </w:lvl>
+    <w:lvl w:ilvl="5" w:tplc="7F14B720" w:tentative="1">
+      <w:start w:val="1"/>
+      <w:numFmt w:val="bullet"/>
+      <w:lvlText w:val="●"/>
+      <w:lvlJc w:val="left"/>
+      <w:pPr>
+        <w:tabs>
+          <w:tab w:val="num" w:pos="4320"/>
+        </w:tabs>
+        <w:ind w:left="4320" w:hanging="360"/>
+      </w:pPr>
+      <w:rPr>
+        <w:rFonts w:ascii="Arial" w:hAnsi="Arial" w:hint="default"/>
+      </w:rPr>
+    </w:lvl>
+    <w:lvl w:ilvl="6" w:tplc="D85E0D72" w:tentative="1">
+      <w:start w:val="1"/>
+      <w:numFmt w:val="bullet"/>
+      <w:lvlText w:val="●"/>
+      <w:lvlJc w:val="left"/>
+      <w:pPr>
+        <w:tabs>
+          <w:tab w:val="num" w:pos="5040"/>
+        </w:tabs>
+        <w:ind w:left="5040" w:hanging="360"/>
+      </w:pPr>
+      <w:rPr>
+        <w:rFonts w:ascii="Arial" w:hAnsi="Arial" w:hint="default"/>
+      </w:rPr>
+    </w:lvl>
+    <w:lvl w:ilvl="7" w:tplc="37A04718" w:tentative="1">
+      <w:start w:val="1"/>
+      <w:numFmt w:val="bullet"/>
+      <w:lvlText w:val="●"/>
+      <w:lvlJc w:val="left"/>
+      <w:pPr>
+        <w:tabs>
+          <w:tab w:val="num" w:pos="5760"/>
+        </w:tabs>
+        <w:ind w:left="5760" w:hanging="360"/>
+      </w:pPr>
+      <w:rPr>
+        <w:rFonts w:ascii="Arial" w:hAnsi="Arial" w:hint="default"/>
+      </w:rPr>
+    </w:lvl>
+    <w:lvl w:ilvl="8" w:tplc="D53C09F6" w:tentative="1">
+      <w:start w:val="1"/>
+      <w:numFmt w:val="bullet"/>
+      <w:lvlText w:val="●"/>
+      <w:lvlJc w:val="left"/>
+      <w:pPr>
+        <w:tabs>
+          <w:tab w:val="num" w:pos="6480"/>
+        </w:tabs>
+        <w:ind w:left="6480" w:hanging="360"/>
+      </w:pPr>
+      <w:rPr>
+        <w:rFonts w:ascii="Arial" w:hAnsi="Arial" w:hint="default"/>
+      </w:rPr>
+    </w:lvl>
+  </w:abstractNum>
+  <w:num w:numId="1" w16cid:durableId="270091030">
+    <w:abstractNumId w:val="0"/>
+  </w:num>
+  <w:num w:numId="2" w16cid:durableId="1247308086">
+    <w:abstractNumId w:val="1"/>
+  </w:num>
+</w:numbering>
+</file>
+
 <file path=word/styles.xml><?xml version="1.0" encoding="utf-8"?>
-<w:styles xmlns:mc="http://schemas.openxmlformats.org/markup-compatibility/2006" xmlns:r="http://schemas.openxmlformats.org/officeDocument/2006/relationships" xmlns:w="http://schemas.openxmlformats.org/wordprocessingml/2006/main" xmlns:w14="http://schemas.microsoft.com/office/word/2010/wordml" xmlns:w15="http://schemas.microsoft.com/office/word/2012/wordml" xmlns:w16cex="http://schemas.microsoft.com/office/word/2018/wordml/cex" xmlns:w16cid="http://schemas.microsoft.com/office/word/2016/wordml/cid" xmlns:w16="http://schemas.microsoft.com/office/word/2018/wordml" xmlns:w16sdtdh="http://schemas.microsoft.com/office/word/2020/wordml/sdtdatahash" xmlns:w16se="http://schemas.microsoft.com/office/word/2015/wordml/symex" mc:Ignorable="w14 w15 w16se w16cid w16 w16cex w16sdtdh">
+<w:styles xmlns:mc="http://schemas.openxmlformats.org/markup-compatibility/2006" xmlns:r="http://schemas.openxmlformats.org/officeDocument/2006/relationships" xmlns:w="http://schemas.openxmlformats.org/wordprocessingml/2006/main" xmlns:w14="http://schemas.microsoft.com/office/word/2010/wordml" xmlns:w15="http://schemas.microsoft.com/office/word/2012/wordml" xmlns:w16cex="http://schemas.microsoft.com/office/word/2018/wordml/cex" xmlns:w16cid="http://schemas.microsoft.com/office/word/2016/wordml/cid" xmlns:w16="http://schemas.microsoft.com/office/word/2018/wordml" xmlns:w16du="http://schemas.microsoft.com/office/word/2023/wordml/word16du" xmlns:w16sdtdh="http://schemas.microsoft.com/office/word/2020/wordml/sdtdatahash" xmlns:w16se="http://schemas.microsoft.com/office/word/2015/wordml/symex" mc:Ignorable="w14 w15 w16se w16cid w16 w16cex w16sdtdh w16du">
   <w:docDefaults>
     <w:rPrDefault>
       <w:rPr>
@@ -1143,7 +1649,6 @@
   <w:style w:type="character" w:default="1" w:styleId="DefaultParagraphFont">
     <w:name w:val="Default Paragraph Font"/>
     <w:uiPriority w:val="1"/>
-    <w:semiHidden/>
     <w:unhideWhenUsed/>
   </w:style>
   <w:style w:type="table" w:default="1" w:styleId="TableNormal">

</xml_diff>